<commit_message>
Added Release and Sprint Plan
</commit_message>
<xml_diff>
--- a/Release and Sprint Plan.docx
+++ b/Release and Sprint Plan.docx
@@ -11,6 +11,8 @@
           <w:sz w:val="36"/>
         </w:rPr>
       </w:pPr>
+      <w:bookmarkStart w:id="0" w:name="_GoBack"/>
+      <w:bookmarkEnd w:id="0"/>
       <w:r>
         <w:rPr>
           <w:b/>
@@ -49,8 +51,6 @@
         </w:rPr>
         <w:t>MAD DEP (Group 008)</w:t>
       </w:r>
-      <w:bookmarkStart w:id="0" w:name="_GoBack"/>
-      <w:bookmarkEnd w:id="0"/>
     </w:p>
     <w:tbl>
       <w:tblPr>
@@ -5407,7 +5407,7 @@
           <w:rPr>
             <w:noProof/>
           </w:rPr>
-          <w:t>4</w:t>
+          <w:t>1</w:t>
         </w:r>
         <w:r>
           <w:rPr>
@@ -6636,7 +6636,7 @@
 </file>
 
 <file path=customXml/itemProps1.xml><?xml version="1.0" encoding="utf-8"?>
-<ds:datastoreItem xmlns:ds="http://schemas.openxmlformats.org/officeDocument/2006/customXml" ds:itemID="{55193CE6-09A1-4B5D-83CB-AADD832A8D4F}">
+<ds:datastoreItem xmlns:ds="http://schemas.openxmlformats.org/officeDocument/2006/customXml" ds:itemID="{59E6D0DF-D7C8-4C4B-BAC6-4960D013317C}">
   <ds:schemaRefs>
     <ds:schemaRef ds:uri="http://schemas.openxmlformats.org/officeDocument/2006/bibliography"/>
   </ds:schemaRefs>

</xml_diff>